<commit_message>
Update Énoncé - POOA - Pauline LORÉA et Jonathan SMITH.docx
</commit_message>
<xml_diff>
--- a/Énoncé - POOA - Pauline LORÉA et Jonathan SMITH.docx
+++ b/Énoncé - POOA - Pauline LORÉA et Jonathan SMITH.docx
@@ -12022,15 +12022,6 @@
 </file>
 
 <file path=customXml/item1.xml><?xml version="1.0" encoding="utf-8"?>
-<?mso-contentType ?>
-<FormTemplates xmlns="http://schemas.microsoft.com/sharepoint/v3/contenttype/forms">
-  <Display>DocumentLibraryForm</Display>
-  <Edit>DocumentLibraryForm</Edit>
-  <New>DocumentLibraryForm</New>
-</FormTemplates>
-</file>
-
-<file path=customXml/item2.xml><?xml version="1.0" encoding="utf-8"?>
 <ct:contentTypeSchema xmlns:ct="http://schemas.microsoft.com/office/2006/metadata/contentType" xmlns:ma="http://schemas.microsoft.com/office/2006/metadata/properties/metaAttributes" ct:_="" ma:_="" ma:contentTypeName="Document" ma:contentTypeID="0x01010079F111ED35F8CC479449609E8A0923A6" ma:contentTypeVersion="12" ma:contentTypeDescription="Create a new document." ma:contentTypeScope="" ma:versionID="fa6e671f1cd7e4d96ff9652be322dd5e">
   <xsd:schema xmlns:xsd="http://www.w3.org/2001/XMLSchema" xmlns:xs="http://www.w3.org/2001/XMLSchema" xmlns:p="http://schemas.microsoft.com/office/2006/metadata/properties" xmlns:ns2="71af3243-3dd4-4a8d-8c0d-dd76da1f02a5" xmlns:ns3="16c05727-aa75-4e4a-9b5f-8a80a1165891" targetNamespace="http://schemas.microsoft.com/office/2006/metadata/properties" ma:root="true" ma:fieldsID="4e2496f70b101db0b8013f30a071bbf7" ns2:_="" ns3:_="">
     <xsd:import namespace="71af3243-3dd4-4a8d-8c0d-dd76da1f02a5"/>
@@ -12251,6 +12242,15 @@
 </ct:contentTypeSchema>
 </file>
 
+<file path=customXml/item2.xml><?xml version="1.0" encoding="utf-8"?>
+<?mso-contentType ?>
+<FormTemplates xmlns="http://schemas.microsoft.com/sharepoint/v3/contenttype/forms">
+  <Display>DocumentLibraryForm</Display>
+  <Edit>DocumentLibraryForm</Edit>
+  <New>DocumentLibraryForm</New>
+</FormTemplates>
+</file>
+
 <file path=customXml/item3.xml><?xml version="1.0" encoding="utf-8"?>
 <p:properties xmlns:p="http://schemas.microsoft.com/office/2006/metadata/properties" xmlns:xsi="http://www.w3.org/2001/XMLSchema-instance" xmlns:pc="http://schemas.microsoft.com/office/infopath/2007/PartnerControls">
   <documentManagement>
@@ -12261,14 +12261,6 @@
 </file>
 
 <file path=customXml/itemProps1.xml><?xml version="1.0" encoding="utf-8"?>
-<ds:datastoreItem xmlns:ds="http://schemas.openxmlformats.org/officeDocument/2006/customXml" ds:itemID="{1E6E14A6-9BF9-4BA9-A90A-5D24EDD49C71}">
-  <ds:schemaRefs>
-    <ds:schemaRef ds:uri="http://schemas.microsoft.com/sharepoint/v3/contenttype/forms"/>
-  </ds:schemaRefs>
-</ds:datastoreItem>
-</file>
-
-<file path=customXml/itemProps2.xml><?xml version="1.0" encoding="utf-8"?>
 <ds:datastoreItem xmlns:ds="http://schemas.openxmlformats.org/officeDocument/2006/customXml" ds:itemID="{CAC1FA21-0704-45B8-A2C2-B71E5CB0EF1A}">
   <ds:schemaRefs>
     <ds:schemaRef ds:uri="http://schemas.microsoft.com/office/2006/metadata/contentType"/>
@@ -12287,6 +12279,14 @@
 </ds:datastoreItem>
 </file>
 
+<file path=customXml/itemProps2.xml><?xml version="1.0" encoding="utf-8"?>
+<ds:datastoreItem xmlns:ds="http://schemas.openxmlformats.org/officeDocument/2006/customXml" ds:itemID="{1E6E14A6-9BF9-4BA9-A90A-5D24EDD49C71}">
+  <ds:schemaRefs>
+    <ds:schemaRef ds:uri="http://schemas.microsoft.com/sharepoint/v3/contenttype/forms"/>
+  </ds:schemaRefs>
+</ds:datastoreItem>
+</file>
+
 <file path=customXml/itemProps3.xml><?xml version="1.0" encoding="utf-8"?>
 <ds:datastoreItem xmlns:ds="http://schemas.openxmlformats.org/officeDocument/2006/customXml" ds:itemID="{473E1B92-02B3-4FC3-8DE4-FAE462CE316F}">
   <ds:schemaRefs>

</xml_diff>

<commit_message>
Petite modif schéma tables
2 varchar n'avaient pas un bon nombre de caractère max requis (cf. commit précédent)
</commit_message>
<xml_diff>
--- a/Énoncé - POOA - Pauline LORÉA et Jonathan SMITH.docx
+++ b/Énoncé - POOA - Pauline LORÉA et Jonathan SMITH.docx
@@ -9306,7 +9306,21 @@
             <w:rStyle w:val="Lienhypertexte"/>
             <w:color w:val="000000" w:themeColor="text1"/>
           </w:rPr>
-          <w:t>Schéma des tables</w:t>
+          <w:t>Schéma des t</w:t>
+        </w:r>
+        <w:r>
+          <w:rPr>
+            <w:rStyle w:val="Lienhypertexte"/>
+            <w:color w:val="000000" w:themeColor="text1"/>
+          </w:rPr>
+          <w:t>a</w:t>
+        </w:r>
+        <w:r>
+          <w:rPr>
+            <w:rStyle w:val="Lienhypertexte"/>
+            <w:color w:val="000000" w:themeColor="text1"/>
+          </w:rPr>
+          <w:t>bles</w:t>
         </w:r>
         <w:bookmarkEnd w:id="20"/>
       </w:hyperlink>
@@ -9330,10 +9344,10 @@
           <w:color w:val="000000" w:themeColor="text1"/>
         </w:rPr>
         <w:drawing>
-          <wp:inline distT="0" distB="0" distL="0" distR="0" wp14:anchorId="2298197D" wp14:editId="3EF62EAF">
-            <wp:extent cx="5932170" cy="4347210"/>
-            <wp:effectExtent l="0" t="0" r="0" b="0"/>
-            <wp:docPr id="5" name="Picture 5" descr="Diagram&#10;&#10;Description automatically generated"/>
+          <wp:inline distT="0" distB="0" distL="0" distR="0" wp14:anchorId="67D54B9F" wp14:editId="06BE46EE">
+            <wp:extent cx="6605761" cy="4770120"/>
+            <wp:effectExtent l="0" t="0" r="5080" b="0"/>
+            <wp:docPr id="7" name="Image 7"/>
             <wp:cNvGraphicFramePr>
               <a:graphicFrameLocks xmlns:a="http://schemas.openxmlformats.org/drawingml/2006/main" noChangeAspect="1"/>
             </wp:cNvGraphicFramePr>
@@ -9341,11 +9355,11 @@
               <a:graphicData uri="http://schemas.openxmlformats.org/drawingml/2006/picture">
                 <pic:pic xmlns:pic="http://schemas.openxmlformats.org/drawingml/2006/picture">
                   <pic:nvPicPr>
-                    <pic:cNvPr id="5" name="Picture 5" descr="Diagram&#10;&#10;Description automatically generated"/>
+                    <pic:cNvPr id="7" name="Image 7"/>
                     <pic:cNvPicPr/>
                   </pic:nvPicPr>
                   <pic:blipFill>
-                    <a:blip r:embed="rId18" cstate="print">
+                    <a:blip r:embed="rId18">
                       <a:extLst>
                         <a:ext uri="{28A0092B-C50C-407E-A947-70E740481C1C}">
                           <a14:useLocalDpi xmlns:a14="http://schemas.microsoft.com/office/drawing/2010/main" val="0"/>
@@ -9359,7 +9373,7 @@
                   <pic:spPr>
                     <a:xfrm>
                       <a:off x="0" y="0"/>
-                      <a:ext cx="5932170" cy="4347210"/>
+                      <a:ext cx="6611580" cy="4774322"/>
                     </a:xfrm>
                     <a:prstGeom prst="rect">
                       <a:avLst/>
@@ -12022,6 +12036,15 @@
 </file>
 
 <file path=customXml/item1.xml><?xml version="1.0" encoding="utf-8"?>
+<?mso-contentType ?>
+<FormTemplates xmlns="http://schemas.microsoft.com/sharepoint/v3/contenttype/forms">
+  <Display>DocumentLibraryForm</Display>
+  <Edit>DocumentLibraryForm</Edit>
+  <New>DocumentLibraryForm</New>
+</FormTemplates>
+</file>
+
+<file path=customXml/item2.xml><?xml version="1.0" encoding="utf-8"?>
 <ct:contentTypeSchema xmlns:ct="http://schemas.microsoft.com/office/2006/metadata/contentType" xmlns:ma="http://schemas.microsoft.com/office/2006/metadata/properties/metaAttributes" ct:_="" ma:_="" ma:contentTypeName="Document" ma:contentTypeID="0x01010079F111ED35F8CC479449609E8A0923A6" ma:contentTypeVersion="12" ma:contentTypeDescription="Create a new document." ma:contentTypeScope="" ma:versionID="fa6e671f1cd7e4d96ff9652be322dd5e">
   <xsd:schema xmlns:xsd="http://www.w3.org/2001/XMLSchema" xmlns:xs="http://www.w3.org/2001/XMLSchema" xmlns:p="http://schemas.microsoft.com/office/2006/metadata/properties" xmlns:ns2="71af3243-3dd4-4a8d-8c0d-dd76da1f02a5" xmlns:ns3="16c05727-aa75-4e4a-9b5f-8a80a1165891" targetNamespace="http://schemas.microsoft.com/office/2006/metadata/properties" ma:root="true" ma:fieldsID="4e2496f70b101db0b8013f30a071bbf7" ns2:_="" ns3:_="">
     <xsd:import namespace="71af3243-3dd4-4a8d-8c0d-dd76da1f02a5"/>
@@ -12242,15 +12265,6 @@
 </ct:contentTypeSchema>
 </file>
 
-<file path=customXml/item2.xml><?xml version="1.0" encoding="utf-8"?>
-<?mso-contentType ?>
-<FormTemplates xmlns="http://schemas.microsoft.com/sharepoint/v3/contenttype/forms">
-  <Display>DocumentLibraryForm</Display>
-  <Edit>DocumentLibraryForm</Edit>
-  <New>DocumentLibraryForm</New>
-</FormTemplates>
-</file>
-
 <file path=customXml/item3.xml><?xml version="1.0" encoding="utf-8"?>
 <p:properties xmlns:p="http://schemas.microsoft.com/office/2006/metadata/properties" xmlns:xsi="http://www.w3.org/2001/XMLSchema-instance" xmlns:pc="http://schemas.microsoft.com/office/infopath/2007/PartnerControls">
   <documentManagement>
@@ -12261,6 +12275,14 @@
 </file>
 
 <file path=customXml/itemProps1.xml><?xml version="1.0" encoding="utf-8"?>
+<ds:datastoreItem xmlns:ds="http://schemas.openxmlformats.org/officeDocument/2006/customXml" ds:itemID="{1E6E14A6-9BF9-4BA9-A90A-5D24EDD49C71}">
+  <ds:schemaRefs>
+    <ds:schemaRef ds:uri="http://schemas.microsoft.com/sharepoint/v3/contenttype/forms"/>
+  </ds:schemaRefs>
+</ds:datastoreItem>
+</file>
+
+<file path=customXml/itemProps2.xml><?xml version="1.0" encoding="utf-8"?>
 <ds:datastoreItem xmlns:ds="http://schemas.openxmlformats.org/officeDocument/2006/customXml" ds:itemID="{CAC1FA21-0704-45B8-A2C2-B71E5CB0EF1A}">
   <ds:schemaRefs>
     <ds:schemaRef ds:uri="http://schemas.microsoft.com/office/2006/metadata/contentType"/>
@@ -12279,14 +12301,6 @@
 </ds:datastoreItem>
 </file>
 
-<file path=customXml/itemProps2.xml><?xml version="1.0" encoding="utf-8"?>
-<ds:datastoreItem xmlns:ds="http://schemas.openxmlformats.org/officeDocument/2006/customXml" ds:itemID="{1E6E14A6-9BF9-4BA9-A90A-5D24EDD49C71}">
-  <ds:schemaRefs>
-    <ds:schemaRef ds:uri="http://schemas.microsoft.com/sharepoint/v3/contenttype/forms"/>
-  </ds:schemaRefs>
-</ds:datastoreItem>
-</file>
-
 <file path=customXml/itemProps3.xml><?xml version="1.0" encoding="utf-8"?>
 <ds:datastoreItem xmlns:ds="http://schemas.openxmlformats.org/officeDocument/2006/customXml" ds:itemID="{473E1B92-02B3-4FC3-8DE4-FAE462CE316F}">
   <ds:schemaRefs>

</xml_diff>

<commit_message>
idée de test supp
</commit_message>
<xml_diff>
--- a/Énoncé - POOA - Pauline LORÉA et Jonathan SMITH.docx
+++ b/Énoncé - POOA - Pauline LORÉA et Jonathan SMITH.docx
@@ -1,6 +1,6 @@
 
 <file path=word/document.xml><?xml version="1.0" encoding="utf-8"?>
-<w:document xmlns:wpc="http://schemas.microsoft.com/office/word/2010/wordprocessingCanvas" xmlns:cx="http://schemas.microsoft.com/office/drawing/2014/chartex" xmlns:cx1="http://schemas.microsoft.com/office/drawing/2015/9/8/chartex" xmlns:cx2="http://schemas.microsoft.com/office/drawing/2015/10/21/chartex" xmlns:cx3="http://schemas.microsoft.com/office/drawing/2016/5/9/chartex" xmlns:cx4="http://schemas.microsoft.com/office/drawing/2016/5/10/chartex" xmlns:cx5="http://schemas.microsoft.com/office/drawing/2016/5/11/chartex" xmlns:cx6="http://schemas.microsoft.com/office/drawing/2016/5/12/chartex" xmlns:cx7="http://schemas.microsoft.com/office/drawing/2016/5/13/chartex" xmlns:cx8="http://schemas.microsoft.com/office/drawing/2016/5/14/chartex" xmlns:mc="http://schemas.openxmlformats.org/markup-compatibility/2006" xmlns:aink="http://schemas.microsoft.com/office/drawing/2016/ink" xmlns:am3d="http://schemas.microsoft.com/office/drawing/2017/model3d" xmlns:o="urn:schemas-microsoft-com:office:office" xmlns:r="http://schemas.openxmlformats.org/officeDocument/2006/relationships" xmlns:m="http://schemas.openxmlformats.org/officeDocument/2006/math" xmlns:v="urn:schemas-microsoft-com:vml" xmlns:wp14="http://schemas.microsoft.com/office/word/2010/wordprocessingDrawing" xmlns:wp="http://schemas.openxmlformats.org/drawingml/2006/wordprocessingDrawing" xmlns:w10="urn:schemas-microsoft-com:office:word" xmlns:w="http://schemas.openxmlformats.org/wordprocessingml/2006/main" xmlns:w14="http://schemas.microsoft.com/office/word/2010/wordml" xmlns:w15="http://schemas.microsoft.com/office/word/2012/wordml" xmlns:w16cex="http://schemas.microsoft.com/office/word/2018/wordml/cex" xmlns:w16cid="http://schemas.microsoft.com/office/word/2016/wordml/cid" xmlns:w16="http://schemas.microsoft.com/office/word/2018/wordml" xmlns:w16se="http://schemas.microsoft.com/office/word/2015/wordml/symex" xmlns:wpg="http://schemas.microsoft.com/office/word/2010/wordprocessingGroup" xmlns:wpi="http://schemas.microsoft.com/office/word/2010/wordprocessingInk" xmlns:wne="http://schemas.microsoft.com/office/word/2006/wordml" xmlns:wps="http://schemas.microsoft.com/office/word/2010/wordprocessingShape" mc:Ignorable="w14 w15 w16se w16cid w16 w16cex wp14">
+<w:document xmlns:wpc="http://schemas.microsoft.com/office/word/2010/wordprocessingCanvas" xmlns:cx="http://schemas.microsoft.com/office/drawing/2014/chartex" xmlns:cx1="http://schemas.microsoft.com/office/drawing/2015/9/8/chartex" xmlns:cx2="http://schemas.microsoft.com/office/drawing/2015/10/21/chartex" xmlns:cx3="http://schemas.microsoft.com/office/drawing/2016/5/9/chartex" xmlns:cx4="http://schemas.microsoft.com/office/drawing/2016/5/10/chartex" xmlns:cx5="http://schemas.microsoft.com/office/drawing/2016/5/11/chartex" xmlns:cx6="http://schemas.microsoft.com/office/drawing/2016/5/12/chartex" xmlns:cx7="http://schemas.microsoft.com/office/drawing/2016/5/13/chartex" xmlns:cx8="http://schemas.microsoft.com/office/drawing/2016/5/14/chartex" xmlns:mc="http://schemas.openxmlformats.org/markup-compatibility/2006" xmlns:aink="http://schemas.microsoft.com/office/drawing/2016/ink" xmlns:am3d="http://schemas.microsoft.com/office/drawing/2017/model3d" xmlns:o="urn:schemas-microsoft-com:office:office" xmlns:r="http://schemas.openxmlformats.org/officeDocument/2006/relationships" xmlns:m="http://schemas.openxmlformats.org/officeDocument/2006/math" xmlns:v="urn:schemas-microsoft-com:vml" xmlns:wp14="http://schemas.microsoft.com/office/word/2010/wordprocessingDrawing" xmlns:wp="http://schemas.openxmlformats.org/drawingml/2006/wordprocessingDrawing" xmlns:w10="urn:schemas-microsoft-com:office:word" xmlns:w="http://schemas.openxmlformats.org/wordprocessingml/2006/main" xmlns:w14="http://schemas.microsoft.com/office/word/2010/wordml" xmlns:w15="http://schemas.microsoft.com/office/word/2012/wordml" xmlns:w16cex="http://schemas.microsoft.com/office/word/2018/wordml/cex" xmlns:w16cid="http://schemas.microsoft.com/office/word/2016/wordml/cid" xmlns:w16="http://schemas.microsoft.com/office/word/2018/wordml" xmlns:w16sdtdh="http://schemas.microsoft.com/office/word/2020/wordml/sdtdatahash" xmlns:w16se="http://schemas.microsoft.com/office/word/2015/wordml/symex" xmlns:wpg="http://schemas.microsoft.com/office/word/2010/wordprocessingGroup" xmlns:wpi="http://schemas.microsoft.com/office/word/2010/wordprocessingInk" xmlns:wne="http://schemas.microsoft.com/office/word/2006/wordml" xmlns:wps="http://schemas.microsoft.com/office/word/2010/wordprocessingShape" mc:Ignorable="w14 w15 w16se w16cid w16 w16cex w16sdtdh wp14">
   <w:body>
     <w:p>
       <w:pPr>
@@ -89,7 +89,7 @@
               </wp:anchor>
             </w:drawing>
           </mc:Choice>
-          <mc:Fallback xmlns:w16sdtdh="http://schemas.microsoft.com/office/word/2020/wordml/sdtdatahash">
+          <mc:Fallback>
             <w:pict>
               <v:oval w14:anchorId="68665C07" id="Ovale 2" o:spid="_x0000_s1026" alt="&quot;&quot;" style="position:absolute;margin-left:475.9pt;margin-top:22.8pt;width:24.6pt;height:22.8pt;z-index:251683840;visibility:visible;mso-wrap-style:square;mso-width-percent:0;mso-height-percent:0;mso-wrap-distance-left:9pt;mso-wrap-distance-top:0;mso-wrap-distance-right:9pt;mso-wrap-distance-bottom:0;mso-position-horizontal:absolute;mso-position-horizontal-relative:text;mso-position-vertical:absolute;mso-position-vertical-relative:text;mso-width-percent:0;mso-height-percent:0;mso-width-relative:margin;mso-height-relative:margin;v-text-anchor:middle" o:gfxdata="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" fillcolor="#fcf6b8" stroked="f" strokeweight="2pt"/>
             </w:pict>
@@ -1351,7 +1351,7 @@
                     </wp:anchor>
                   </w:drawing>
                 </mc:Choice>
-                <mc:Fallback xmlns:w16sdtdh="http://schemas.microsoft.com/office/word/2020/wordml/sdtdatahash">
+                <mc:Fallback>
                   <w:pict>
                     <v:line w14:anchorId="03085129" id="Connecteur droit 11" o:spid="_x0000_s1026" style="position:absolute;flip:y;z-index:251688960;visibility:visible;mso-wrap-style:square;mso-width-percent:0;mso-height-percent:0;mso-wrap-distance-left:9pt;mso-wrap-distance-top:0;mso-wrap-distance-right:9pt;mso-wrap-distance-bottom:0;mso-position-horizontal:absolute;mso-position-horizontal-relative:text;mso-position-vertical:absolute;mso-position-vertical-relative:text;mso-width-percent:0;mso-height-percent:0;mso-width-relative:margin;mso-height-relative:margin" from="1.6pt,18.15pt" to="243.4pt,18.15pt" o:gfxdata="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" strokecolor="#fcf6b8" strokeweight="3pt">
                       <v:stroke miterlimit="4" joinstyle="miter"/>
@@ -3898,7 +3898,35 @@
           <w:rFonts w:ascii="Calibri" w:eastAsia="Calibri" w:hAnsi="Calibri" w:cs="Calibri"/>
           <w:color w:val="000000" w:themeColor="text1"/>
         </w:rPr>
-        <w:t>en priorité le ou les pilote(s) qui se trouvent déjà à l'aéroport de dépar</w:t>
+        <w:t>en priorité le ou les pilote(s) qui se trouve</w:t>
+      </w:r>
+      <w:r>
+        <w:rPr>
+          <w:rFonts w:ascii="Calibri" w:eastAsia="Calibri" w:hAnsi="Calibri" w:cs="Calibri"/>
+          <w:color w:val="000000" w:themeColor="text1"/>
+        </w:rPr>
+        <w:t>(</w:t>
+      </w:r>
+      <w:r>
+        <w:rPr>
+          <w:rFonts w:ascii="Calibri" w:eastAsia="Calibri" w:hAnsi="Calibri" w:cs="Calibri"/>
+          <w:color w:val="000000" w:themeColor="text1"/>
+        </w:rPr>
+        <w:t>nt</w:t>
+      </w:r>
+      <w:r>
+        <w:rPr>
+          <w:rFonts w:ascii="Calibri" w:eastAsia="Calibri" w:hAnsi="Calibri" w:cs="Calibri"/>
+          <w:color w:val="000000" w:themeColor="text1"/>
+        </w:rPr>
+        <w:t>)</w:t>
+      </w:r>
+      <w:r>
+        <w:rPr>
+          <w:rFonts w:ascii="Calibri" w:eastAsia="Calibri" w:hAnsi="Calibri" w:cs="Calibri"/>
+          <w:color w:val="000000" w:themeColor="text1"/>
+        </w:rPr>
+        <w:t xml:space="preserve"> déjà à l'aéroport de dépar</w:t>
       </w:r>
       <w:r>
         <w:rPr>
@@ -9359,7 +9387,7 @@
 </file>
 
 <file path=word/endnotes.xml><?xml version="1.0" encoding="utf-8"?>
-<w:endnotes xmlns:wpc="http://schemas.microsoft.com/office/word/2010/wordprocessingCanvas" xmlns:cx="http://schemas.microsoft.com/office/drawing/2014/chartex" xmlns:cx1="http://schemas.microsoft.com/office/drawing/2015/9/8/chartex" xmlns:cx2="http://schemas.microsoft.com/office/drawing/2015/10/21/chartex" xmlns:cx3="http://schemas.microsoft.com/office/drawing/2016/5/9/chartex" xmlns:cx4="http://schemas.microsoft.com/office/drawing/2016/5/10/chartex" xmlns:cx5="http://schemas.microsoft.com/office/drawing/2016/5/11/chartex" xmlns:cx6="http://schemas.microsoft.com/office/drawing/2016/5/12/chartex" xmlns:cx7="http://schemas.microsoft.com/office/drawing/2016/5/13/chartex" xmlns:cx8="http://schemas.microsoft.com/office/drawing/2016/5/14/chartex" xmlns:mc="http://schemas.openxmlformats.org/markup-compatibility/2006" xmlns:aink="http://schemas.microsoft.com/office/drawing/2016/ink" xmlns:am3d="http://schemas.microsoft.com/office/drawing/2017/model3d" xmlns:o="urn:schemas-microsoft-com:office:office" xmlns:r="http://schemas.openxmlformats.org/officeDocument/2006/relationships" xmlns:m="http://schemas.openxmlformats.org/officeDocument/2006/math" xmlns:v="urn:schemas-microsoft-com:vml" xmlns:wp14="http://schemas.microsoft.com/office/word/2010/wordprocessingDrawing" xmlns:wp="http://schemas.openxmlformats.org/drawingml/2006/wordprocessingDrawing" xmlns:w10="urn:schemas-microsoft-com:office:word" xmlns:w="http://schemas.openxmlformats.org/wordprocessingml/2006/main" xmlns:w14="http://schemas.microsoft.com/office/word/2010/wordml" xmlns:w15="http://schemas.microsoft.com/office/word/2012/wordml" xmlns:w16cex="http://schemas.microsoft.com/office/word/2018/wordml/cex" xmlns:w16cid="http://schemas.microsoft.com/office/word/2016/wordml/cid" xmlns:w16="http://schemas.microsoft.com/office/word/2018/wordml" xmlns:w16se="http://schemas.microsoft.com/office/word/2015/wordml/symex" xmlns:wpg="http://schemas.microsoft.com/office/word/2010/wordprocessingGroup" xmlns:wpi="http://schemas.microsoft.com/office/word/2010/wordprocessingInk" xmlns:wne="http://schemas.microsoft.com/office/word/2006/wordml" xmlns:wps="http://schemas.microsoft.com/office/word/2010/wordprocessingShape" mc:Ignorable="w14 w15 w16se w16cid w16 w16cex wp14">
+<w:endnotes xmlns:wpc="http://schemas.microsoft.com/office/word/2010/wordprocessingCanvas" xmlns:cx="http://schemas.microsoft.com/office/drawing/2014/chartex" xmlns:cx1="http://schemas.microsoft.com/office/drawing/2015/9/8/chartex" xmlns:cx2="http://schemas.microsoft.com/office/drawing/2015/10/21/chartex" xmlns:cx3="http://schemas.microsoft.com/office/drawing/2016/5/9/chartex" xmlns:cx4="http://schemas.microsoft.com/office/drawing/2016/5/10/chartex" xmlns:cx5="http://schemas.microsoft.com/office/drawing/2016/5/11/chartex" xmlns:cx6="http://schemas.microsoft.com/office/drawing/2016/5/12/chartex" xmlns:cx7="http://schemas.microsoft.com/office/drawing/2016/5/13/chartex" xmlns:cx8="http://schemas.microsoft.com/office/drawing/2016/5/14/chartex" xmlns:mc="http://schemas.openxmlformats.org/markup-compatibility/2006" xmlns:aink="http://schemas.microsoft.com/office/drawing/2016/ink" xmlns:am3d="http://schemas.microsoft.com/office/drawing/2017/model3d" xmlns:o="urn:schemas-microsoft-com:office:office" xmlns:r="http://schemas.openxmlformats.org/officeDocument/2006/relationships" xmlns:m="http://schemas.openxmlformats.org/officeDocument/2006/math" xmlns:v="urn:schemas-microsoft-com:vml" xmlns:wp14="http://schemas.microsoft.com/office/word/2010/wordprocessingDrawing" xmlns:wp="http://schemas.openxmlformats.org/drawingml/2006/wordprocessingDrawing" xmlns:w10="urn:schemas-microsoft-com:office:word" xmlns:w="http://schemas.openxmlformats.org/wordprocessingml/2006/main" xmlns:w14="http://schemas.microsoft.com/office/word/2010/wordml" xmlns:w15="http://schemas.microsoft.com/office/word/2012/wordml" xmlns:w16cex="http://schemas.microsoft.com/office/word/2018/wordml/cex" xmlns:w16cid="http://schemas.microsoft.com/office/word/2016/wordml/cid" xmlns:w16="http://schemas.microsoft.com/office/word/2018/wordml" xmlns:w16sdtdh="http://schemas.microsoft.com/office/word/2020/wordml/sdtdatahash" xmlns:w16se="http://schemas.microsoft.com/office/word/2015/wordml/symex" xmlns:wpg="http://schemas.microsoft.com/office/word/2010/wordprocessingGroup" xmlns:wpi="http://schemas.microsoft.com/office/word/2010/wordprocessingInk" xmlns:wne="http://schemas.microsoft.com/office/word/2006/wordml" xmlns:wps="http://schemas.microsoft.com/office/word/2010/wordprocessingShape" mc:Ignorable="w14 w15 w16se w16cid w16 w16cex w16sdtdh wp14">
   <w:endnote w:type="separator" w:id="-1">
     <w:p>
       <w:r>
@@ -9378,7 +9406,7 @@
 </file>
 
 <file path=word/footer1.xml><?xml version="1.0" encoding="utf-8"?>
-<w:ftr xmlns:wpc="http://schemas.microsoft.com/office/word/2010/wordprocessingCanvas" xmlns:cx="http://schemas.microsoft.com/office/drawing/2014/chartex" xmlns:cx1="http://schemas.microsoft.com/office/drawing/2015/9/8/chartex" xmlns:cx2="http://schemas.microsoft.com/office/drawing/2015/10/21/chartex" xmlns:cx3="http://schemas.microsoft.com/office/drawing/2016/5/9/chartex" xmlns:cx4="http://schemas.microsoft.com/office/drawing/2016/5/10/chartex" xmlns:cx5="http://schemas.microsoft.com/office/drawing/2016/5/11/chartex" xmlns:cx6="http://schemas.microsoft.com/office/drawing/2016/5/12/chartex" xmlns:cx7="http://schemas.microsoft.com/office/drawing/2016/5/13/chartex" xmlns:cx8="http://schemas.microsoft.com/office/drawing/2016/5/14/chartex" xmlns:mc="http://schemas.openxmlformats.org/markup-compatibility/2006" xmlns:aink="http://schemas.microsoft.com/office/drawing/2016/ink" xmlns:am3d="http://schemas.microsoft.com/office/drawing/2017/model3d" xmlns:o="urn:schemas-microsoft-com:office:office" xmlns:r="http://schemas.openxmlformats.org/officeDocument/2006/relationships" xmlns:m="http://schemas.openxmlformats.org/officeDocument/2006/math" xmlns:v="urn:schemas-microsoft-com:vml" xmlns:wp14="http://schemas.microsoft.com/office/word/2010/wordprocessingDrawing" xmlns:wp="http://schemas.openxmlformats.org/drawingml/2006/wordprocessingDrawing" xmlns:w10="urn:schemas-microsoft-com:office:word" xmlns:w="http://schemas.openxmlformats.org/wordprocessingml/2006/main" xmlns:w14="http://schemas.microsoft.com/office/word/2010/wordml" xmlns:w15="http://schemas.microsoft.com/office/word/2012/wordml" xmlns:w16cex="http://schemas.microsoft.com/office/word/2018/wordml/cex" xmlns:w16cid="http://schemas.microsoft.com/office/word/2016/wordml/cid" xmlns:w16="http://schemas.microsoft.com/office/word/2018/wordml" xmlns:w16se="http://schemas.microsoft.com/office/word/2015/wordml/symex" xmlns:wpg="http://schemas.microsoft.com/office/word/2010/wordprocessingGroup" xmlns:wpi="http://schemas.microsoft.com/office/word/2010/wordprocessingInk" xmlns:wne="http://schemas.microsoft.com/office/word/2006/wordml" xmlns:wps="http://schemas.microsoft.com/office/word/2010/wordprocessingShape" mc:Ignorable="w14 w15 w16se w16cid w16 w16cex wp14">
+<w:ftr xmlns:wpc="http://schemas.microsoft.com/office/word/2010/wordprocessingCanvas" xmlns:cx="http://schemas.microsoft.com/office/drawing/2014/chartex" xmlns:cx1="http://schemas.microsoft.com/office/drawing/2015/9/8/chartex" xmlns:cx2="http://schemas.microsoft.com/office/drawing/2015/10/21/chartex" xmlns:cx3="http://schemas.microsoft.com/office/drawing/2016/5/9/chartex" xmlns:cx4="http://schemas.microsoft.com/office/drawing/2016/5/10/chartex" xmlns:cx5="http://schemas.microsoft.com/office/drawing/2016/5/11/chartex" xmlns:cx6="http://schemas.microsoft.com/office/drawing/2016/5/12/chartex" xmlns:cx7="http://schemas.microsoft.com/office/drawing/2016/5/13/chartex" xmlns:cx8="http://schemas.microsoft.com/office/drawing/2016/5/14/chartex" xmlns:mc="http://schemas.openxmlformats.org/markup-compatibility/2006" xmlns:aink="http://schemas.microsoft.com/office/drawing/2016/ink" xmlns:am3d="http://schemas.microsoft.com/office/drawing/2017/model3d" xmlns:o="urn:schemas-microsoft-com:office:office" xmlns:r="http://schemas.openxmlformats.org/officeDocument/2006/relationships" xmlns:m="http://schemas.openxmlformats.org/officeDocument/2006/math" xmlns:v="urn:schemas-microsoft-com:vml" xmlns:wp14="http://schemas.microsoft.com/office/word/2010/wordprocessingDrawing" xmlns:wp="http://schemas.openxmlformats.org/drawingml/2006/wordprocessingDrawing" xmlns:w10="urn:schemas-microsoft-com:office:word" xmlns:w="http://schemas.openxmlformats.org/wordprocessingml/2006/main" xmlns:w14="http://schemas.microsoft.com/office/word/2010/wordml" xmlns:w15="http://schemas.microsoft.com/office/word/2012/wordml" xmlns:w16cex="http://schemas.microsoft.com/office/word/2018/wordml/cex" xmlns:w16cid="http://schemas.microsoft.com/office/word/2016/wordml/cid" xmlns:w16="http://schemas.microsoft.com/office/word/2018/wordml" xmlns:w16sdtdh="http://schemas.microsoft.com/office/word/2020/wordml/sdtdatahash" xmlns:w16se="http://schemas.microsoft.com/office/word/2015/wordml/symex" xmlns:wpg="http://schemas.microsoft.com/office/word/2010/wordprocessingGroup" xmlns:wpi="http://schemas.microsoft.com/office/word/2010/wordprocessingInk" xmlns:wne="http://schemas.microsoft.com/office/word/2006/wordml" xmlns:wps="http://schemas.microsoft.com/office/word/2010/wordprocessingShape" mc:Ignorable="w14 w15 w16se w16cid w16 w16cex w16sdtdh wp14">
   <w:sdt>
     <w:sdtPr>
       <w:rPr>
@@ -9438,7 +9466,7 @@
 </file>
 
 <file path=word/footer2.xml><?xml version="1.0" encoding="utf-8"?>
-<w:ftr xmlns:wpc="http://schemas.microsoft.com/office/word/2010/wordprocessingCanvas" xmlns:cx="http://schemas.microsoft.com/office/drawing/2014/chartex" xmlns:cx1="http://schemas.microsoft.com/office/drawing/2015/9/8/chartex" xmlns:cx2="http://schemas.microsoft.com/office/drawing/2015/10/21/chartex" xmlns:cx3="http://schemas.microsoft.com/office/drawing/2016/5/9/chartex" xmlns:cx4="http://schemas.microsoft.com/office/drawing/2016/5/10/chartex" xmlns:cx5="http://schemas.microsoft.com/office/drawing/2016/5/11/chartex" xmlns:cx6="http://schemas.microsoft.com/office/drawing/2016/5/12/chartex" xmlns:cx7="http://schemas.microsoft.com/office/drawing/2016/5/13/chartex" xmlns:cx8="http://schemas.microsoft.com/office/drawing/2016/5/14/chartex" xmlns:mc="http://schemas.openxmlformats.org/markup-compatibility/2006" xmlns:aink="http://schemas.microsoft.com/office/drawing/2016/ink" xmlns:am3d="http://schemas.microsoft.com/office/drawing/2017/model3d" xmlns:o="urn:schemas-microsoft-com:office:office" xmlns:r="http://schemas.openxmlformats.org/officeDocument/2006/relationships" xmlns:m="http://schemas.openxmlformats.org/officeDocument/2006/math" xmlns:v="urn:schemas-microsoft-com:vml" xmlns:wp14="http://schemas.microsoft.com/office/word/2010/wordprocessingDrawing" xmlns:wp="http://schemas.openxmlformats.org/drawingml/2006/wordprocessingDrawing" xmlns:w10="urn:schemas-microsoft-com:office:word" xmlns:w="http://schemas.openxmlformats.org/wordprocessingml/2006/main" xmlns:w14="http://schemas.microsoft.com/office/word/2010/wordml" xmlns:w15="http://schemas.microsoft.com/office/word/2012/wordml" xmlns:w16cex="http://schemas.microsoft.com/office/word/2018/wordml/cex" xmlns:w16cid="http://schemas.microsoft.com/office/word/2016/wordml/cid" xmlns:w16="http://schemas.microsoft.com/office/word/2018/wordml" xmlns:w16se="http://schemas.microsoft.com/office/word/2015/wordml/symex" xmlns:wpg="http://schemas.microsoft.com/office/word/2010/wordprocessingGroup" xmlns:wpi="http://schemas.microsoft.com/office/word/2010/wordprocessingInk" xmlns:wne="http://schemas.microsoft.com/office/word/2006/wordml" xmlns:wps="http://schemas.microsoft.com/office/word/2010/wordprocessingShape" mc:Ignorable="w14 w15 w16se w16cid w16 w16cex wp14">
+<w:ftr xmlns:wpc="http://schemas.microsoft.com/office/word/2010/wordprocessingCanvas" xmlns:cx="http://schemas.microsoft.com/office/drawing/2014/chartex" xmlns:cx1="http://schemas.microsoft.com/office/drawing/2015/9/8/chartex" xmlns:cx2="http://schemas.microsoft.com/office/drawing/2015/10/21/chartex" xmlns:cx3="http://schemas.microsoft.com/office/drawing/2016/5/9/chartex" xmlns:cx4="http://schemas.microsoft.com/office/drawing/2016/5/10/chartex" xmlns:cx5="http://schemas.microsoft.com/office/drawing/2016/5/11/chartex" xmlns:cx6="http://schemas.microsoft.com/office/drawing/2016/5/12/chartex" xmlns:cx7="http://schemas.microsoft.com/office/drawing/2016/5/13/chartex" xmlns:cx8="http://schemas.microsoft.com/office/drawing/2016/5/14/chartex" xmlns:mc="http://schemas.openxmlformats.org/markup-compatibility/2006" xmlns:aink="http://schemas.microsoft.com/office/drawing/2016/ink" xmlns:am3d="http://schemas.microsoft.com/office/drawing/2017/model3d" xmlns:o="urn:schemas-microsoft-com:office:office" xmlns:r="http://schemas.openxmlformats.org/officeDocument/2006/relationships" xmlns:m="http://schemas.openxmlformats.org/officeDocument/2006/math" xmlns:v="urn:schemas-microsoft-com:vml" xmlns:wp14="http://schemas.microsoft.com/office/word/2010/wordprocessingDrawing" xmlns:wp="http://schemas.openxmlformats.org/drawingml/2006/wordprocessingDrawing" xmlns:w10="urn:schemas-microsoft-com:office:word" xmlns:w="http://schemas.openxmlformats.org/wordprocessingml/2006/main" xmlns:w14="http://schemas.microsoft.com/office/word/2010/wordml" xmlns:w15="http://schemas.microsoft.com/office/word/2012/wordml" xmlns:w16cex="http://schemas.microsoft.com/office/word/2018/wordml/cex" xmlns:w16cid="http://schemas.microsoft.com/office/word/2016/wordml/cid" xmlns:w16="http://schemas.microsoft.com/office/word/2018/wordml" xmlns:w16sdtdh="http://schemas.microsoft.com/office/word/2020/wordml/sdtdatahash" xmlns:w16se="http://schemas.microsoft.com/office/word/2015/wordml/symex" xmlns:wpg="http://schemas.microsoft.com/office/word/2010/wordprocessingGroup" xmlns:wpi="http://schemas.microsoft.com/office/word/2010/wordprocessingInk" xmlns:wne="http://schemas.microsoft.com/office/word/2006/wordml" xmlns:wps="http://schemas.microsoft.com/office/word/2010/wordprocessingShape" mc:Ignorable="w14 w15 w16se w16cid w16 w16cex w16sdtdh wp14">
   <w:sdt>
     <w:sdtPr>
       <w:rPr>
@@ -9520,7 +9548,7 @@
 </file>
 
 <file path=word/footnotes.xml><?xml version="1.0" encoding="utf-8"?>
-<w:footnotes xmlns:wpc="http://schemas.microsoft.com/office/word/2010/wordprocessingCanvas" xmlns:cx="http://schemas.microsoft.com/office/drawing/2014/chartex" xmlns:cx1="http://schemas.microsoft.com/office/drawing/2015/9/8/chartex" xmlns:cx2="http://schemas.microsoft.com/office/drawing/2015/10/21/chartex" xmlns:cx3="http://schemas.microsoft.com/office/drawing/2016/5/9/chartex" xmlns:cx4="http://schemas.microsoft.com/office/drawing/2016/5/10/chartex" xmlns:cx5="http://schemas.microsoft.com/office/drawing/2016/5/11/chartex" xmlns:cx6="http://schemas.microsoft.com/office/drawing/2016/5/12/chartex" xmlns:cx7="http://schemas.microsoft.com/office/drawing/2016/5/13/chartex" xmlns:cx8="http://schemas.microsoft.com/office/drawing/2016/5/14/chartex" xmlns:mc="http://schemas.openxmlformats.org/markup-compatibility/2006" xmlns:aink="http://schemas.microsoft.com/office/drawing/2016/ink" xmlns:am3d="http://schemas.microsoft.com/office/drawing/2017/model3d" xmlns:o="urn:schemas-microsoft-com:office:office" xmlns:r="http://schemas.openxmlformats.org/officeDocument/2006/relationships" xmlns:m="http://schemas.openxmlformats.org/officeDocument/2006/math" xmlns:v="urn:schemas-microsoft-com:vml" xmlns:wp14="http://schemas.microsoft.com/office/word/2010/wordprocessingDrawing" xmlns:wp="http://schemas.openxmlformats.org/drawingml/2006/wordprocessingDrawing" xmlns:w10="urn:schemas-microsoft-com:office:word" xmlns:w="http://schemas.openxmlformats.org/wordprocessingml/2006/main" xmlns:w14="http://schemas.microsoft.com/office/word/2010/wordml" xmlns:w15="http://schemas.microsoft.com/office/word/2012/wordml" xmlns:w16cex="http://schemas.microsoft.com/office/word/2018/wordml/cex" xmlns:w16cid="http://schemas.microsoft.com/office/word/2016/wordml/cid" xmlns:w16="http://schemas.microsoft.com/office/word/2018/wordml" xmlns:w16se="http://schemas.microsoft.com/office/word/2015/wordml/symex" xmlns:wpg="http://schemas.microsoft.com/office/word/2010/wordprocessingGroup" xmlns:wpi="http://schemas.microsoft.com/office/word/2010/wordprocessingInk" xmlns:wne="http://schemas.microsoft.com/office/word/2006/wordml" xmlns:wps="http://schemas.microsoft.com/office/word/2010/wordprocessingShape" mc:Ignorable="w14 w15 w16se w16cid w16 w16cex wp14">
+<w:footnotes xmlns:wpc="http://schemas.microsoft.com/office/word/2010/wordprocessingCanvas" xmlns:cx="http://schemas.microsoft.com/office/drawing/2014/chartex" xmlns:cx1="http://schemas.microsoft.com/office/drawing/2015/9/8/chartex" xmlns:cx2="http://schemas.microsoft.com/office/drawing/2015/10/21/chartex" xmlns:cx3="http://schemas.microsoft.com/office/drawing/2016/5/9/chartex" xmlns:cx4="http://schemas.microsoft.com/office/drawing/2016/5/10/chartex" xmlns:cx5="http://schemas.microsoft.com/office/drawing/2016/5/11/chartex" xmlns:cx6="http://schemas.microsoft.com/office/drawing/2016/5/12/chartex" xmlns:cx7="http://schemas.microsoft.com/office/drawing/2016/5/13/chartex" xmlns:cx8="http://schemas.microsoft.com/office/drawing/2016/5/14/chartex" xmlns:mc="http://schemas.openxmlformats.org/markup-compatibility/2006" xmlns:aink="http://schemas.microsoft.com/office/drawing/2016/ink" xmlns:am3d="http://schemas.microsoft.com/office/drawing/2017/model3d" xmlns:o="urn:schemas-microsoft-com:office:office" xmlns:r="http://schemas.openxmlformats.org/officeDocument/2006/relationships" xmlns:m="http://schemas.openxmlformats.org/officeDocument/2006/math" xmlns:v="urn:schemas-microsoft-com:vml" xmlns:wp14="http://schemas.microsoft.com/office/word/2010/wordprocessingDrawing" xmlns:wp="http://schemas.openxmlformats.org/drawingml/2006/wordprocessingDrawing" xmlns:w10="urn:schemas-microsoft-com:office:word" xmlns:w="http://schemas.openxmlformats.org/wordprocessingml/2006/main" xmlns:w14="http://schemas.microsoft.com/office/word/2010/wordml" xmlns:w15="http://schemas.microsoft.com/office/word/2012/wordml" xmlns:w16cex="http://schemas.microsoft.com/office/word/2018/wordml/cex" xmlns:w16cid="http://schemas.microsoft.com/office/word/2016/wordml/cid" xmlns:w16="http://schemas.microsoft.com/office/word/2018/wordml" xmlns:w16sdtdh="http://schemas.microsoft.com/office/word/2020/wordml/sdtdatahash" xmlns:w16se="http://schemas.microsoft.com/office/word/2015/wordml/symex" xmlns:wpg="http://schemas.microsoft.com/office/word/2010/wordprocessingGroup" xmlns:wpi="http://schemas.microsoft.com/office/word/2010/wordprocessingInk" xmlns:wne="http://schemas.microsoft.com/office/word/2006/wordml" xmlns:wps="http://schemas.microsoft.com/office/word/2010/wordprocessingShape" mc:Ignorable="w14 w15 w16se w16cid w16 w16cex w16sdtdh wp14">
   <w:footnote w:type="separator" w:id="-1">
     <w:p>
       <w:r>
@@ -9539,7 +9567,7 @@
 </file>
 
 <file path=word/numbering.xml><?xml version="1.0" encoding="utf-8"?>
-<w:numbering xmlns:wpc="http://schemas.microsoft.com/office/word/2010/wordprocessingCanvas" xmlns:cx="http://schemas.microsoft.com/office/drawing/2014/chartex" xmlns:cx1="http://schemas.microsoft.com/office/drawing/2015/9/8/chartex" xmlns:cx2="http://schemas.microsoft.com/office/drawing/2015/10/21/chartex" xmlns:cx3="http://schemas.microsoft.com/office/drawing/2016/5/9/chartex" xmlns:cx4="http://schemas.microsoft.com/office/drawing/2016/5/10/chartex" xmlns:cx5="http://schemas.microsoft.com/office/drawing/2016/5/11/chartex" xmlns:cx6="http://schemas.microsoft.com/office/drawing/2016/5/12/chartex" xmlns:cx7="http://schemas.microsoft.com/office/drawing/2016/5/13/chartex" xmlns:cx8="http://schemas.microsoft.com/office/drawing/2016/5/14/chartex" xmlns:mc="http://schemas.openxmlformats.org/markup-compatibility/2006" xmlns:aink="http://schemas.microsoft.com/office/drawing/2016/ink" xmlns:am3d="http://schemas.microsoft.com/office/drawing/2017/model3d" xmlns:o="urn:schemas-microsoft-com:office:office" xmlns:r="http://schemas.openxmlformats.org/officeDocument/2006/relationships" xmlns:m="http://schemas.openxmlformats.org/officeDocument/2006/math" xmlns:v="urn:schemas-microsoft-com:vml" xmlns:wp14="http://schemas.microsoft.com/office/word/2010/wordprocessingDrawing" xmlns:wp="http://schemas.openxmlformats.org/drawingml/2006/wordprocessingDrawing" xmlns:w10="urn:schemas-microsoft-com:office:word" xmlns:w="http://schemas.openxmlformats.org/wordprocessingml/2006/main" xmlns:w14="http://schemas.microsoft.com/office/word/2010/wordml" xmlns:w15="http://schemas.microsoft.com/office/word/2012/wordml" xmlns:w16cex="http://schemas.microsoft.com/office/word/2018/wordml/cex" xmlns:w16cid="http://schemas.microsoft.com/office/word/2016/wordml/cid" xmlns:w16="http://schemas.microsoft.com/office/word/2018/wordml" xmlns:w16se="http://schemas.microsoft.com/office/word/2015/wordml/symex" xmlns:wpg="http://schemas.microsoft.com/office/word/2010/wordprocessingGroup" xmlns:wpi="http://schemas.microsoft.com/office/word/2010/wordprocessingInk" xmlns:wne="http://schemas.microsoft.com/office/word/2006/wordml" xmlns:wps="http://schemas.microsoft.com/office/word/2010/wordprocessingShape" mc:Ignorable="w14 w15 w16se w16cid w16 w16cex wp14">
+<w:numbering xmlns:wpc="http://schemas.microsoft.com/office/word/2010/wordprocessingCanvas" xmlns:cx="http://schemas.microsoft.com/office/drawing/2014/chartex" xmlns:cx1="http://schemas.microsoft.com/office/drawing/2015/9/8/chartex" xmlns:cx2="http://schemas.microsoft.com/office/drawing/2015/10/21/chartex" xmlns:cx3="http://schemas.microsoft.com/office/drawing/2016/5/9/chartex" xmlns:cx4="http://schemas.microsoft.com/office/drawing/2016/5/10/chartex" xmlns:cx5="http://schemas.microsoft.com/office/drawing/2016/5/11/chartex" xmlns:cx6="http://schemas.microsoft.com/office/drawing/2016/5/12/chartex" xmlns:cx7="http://schemas.microsoft.com/office/drawing/2016/5/13/chartex" xmlns:cx8="http://schemas.microsoft.com/office/drawing/2016/5/14/chartex" xmlns:mc="http://schemas.openxmlformats.org/markup-compatibility/2006" xmlns:aink="http://schemas.microsoft.com/office/drawing/2016/ink" xmlns:am3d="http://schemas.microsoft.com/office/drawing/2017/model3d" xmlns:o="urn:schemas-microsoft-com:office:office" xmlns:r="http://schemas.openxmlformats.org/officeDocument/2006/relationships" xmlns:m="http://schemas.openxmlformats.org/officeDocument/2006/math" xmlns:v="urn:schemas-microsoft-com:vml" xmlns:wp14="http://schemas.microsoft.com/office/word/2010/wordprocessingDrawing" xmlns:wp="http://schemas.openxmlformats.org/drawingml/2006/wordprocessingDrawing" xmlns:w10="urn:schemas-microsoft-com:office:word" xmlns:w="http://schemas.openxmlformats.org/wordprocessingml/2006/main" xmlns:w14="http://schemas.microsoft.com/office/word/2010/wordml" xmlns:w15="http://schemas.microsoft.com/office/word/2012/wordml" xmlns:w16cex="http://schemas.microsoft.com/office/word/2018/wordml/cex" xmlns:w16cid="http://schemas.microsoft.com/office/word/2016/wordml/cid" xmlns:w16="http://schemas.microsoft.com/office/word/2018/wordml" xmlns:w16sdtdh="http://schemas.microsoft.com/office/word/2020/wordml/sdtdatahash" xmlns:w16se="http://schemas.microsoft.com/office/word/2015/wordml/symex" xmlns:wpg="http://schemas.microsoft.com/office/word/2010/wordprocessingGroup" xmlns:wpi="http://schemas.microsoft.com/office/word/2010/wordprocessingInk" xmlns:wne="http://schemas.microsoft.com/office/word/2006/wordml" xmlns:wps="http://schemas.microsoft.com/office/word/2010/wordprocessingShape" mc:Ignorable="w14 w15 w16se w16cid w16 w16cex w16sdtdh wp14">
   <w:abstractNum w:abstractNumId="0" w15:restartNumberingAfterBreak="0">
     <w:nsid w:val="2FC967A0"/>
     <w:multiLevelType w:val="hybridMultilevel"/>
@@ -10008,7 +10036,7 @@
 </file>
 
 <file path=word/styles.xml><?xml version="1.0" encoding="utf-8"?>
-<w:styles xmlns:mc="http://schemas.openxmlformats.org/markup-compatibility/2006" xmlns:r="http://schemas.openxmlformats.org/officeDocument/2006/relationships" xmlns:w="http://schemas.openxmlformats.org/wordprocessingml/2006/main" xmlns:w14="http://schemas.microsoft.com/office/word/2010/wordml" xmlns:w15="http://schemas.microsoft.com/office/word/2012/wordml" xmlns:w16cex="http://schemas.microsoft.com/office/word/2018/wordml/cex" xmlns:w16cid="http://schemas.microsoft.com/office/word/2016/wordml/cid" xmlns:w16="http://schemas.microsoft.com/office/word/2018/wordml" xmlns:w16se="http://schemas.microsoft.com/office/word/2015/wordml/symex" mc:Ignorable="w14 w15 w16se w16cid w16 w16cex">
+<w:styles xmlns:mc="http://schemas.openxmlformats.org/markup-compatibility/2006" xmlns:r="http://schemas.openxmlformats.org/officeDocument/2006/relationships" xmlns:w="http://schemas.openxmlformats.org/wordprocessingml/2006/main" xmlns:w14="http://schemas.microsoft.com/office/word/2010/wordml" xmlns:w15="http://schemas.microsoft.com/office/word/2012/wordml" xmlns:w16cex="http://schemas.microsoft.com/office/word/2018/wordml/cex" xmlns:w16cid="http://schemas.microsoft.com/office/word/2016/wordml/cid" xmlns:w16="http://schemas.microsoft.com/office/word/2018/wordml" xmlns:w16sdtdh="http://schemas.microsoft.com/office/word/2020/wordml/sdtdatahash" xmlns:w16se="http://schemas.microsoft.com/office/word/2015/wordml/symex" mc:Ignorable="w14 w15 w16se w16cid w16 w16cex w16sdtdh">
   <w:docDefaults>
     <w:rPrDefault>
       <w:rPr>
@@ -11995,15 +12023,6 @@
 </file>
 
 <file path=customXml/item1.xml><?xml version="1.0" encoding="utf-8"?>
-<p:properties xmlns:p="http://schemas.microsoft.com/office/2006/metadata/properties" xmlns:xsi="http://www.w3.org/2001/XMLSchema-instance" xmlns:pc="http://schemas.microsoft.com/office/infopath/2007/PartnerControls">
-  <documentManagement>
-    <Status xmlns="71af3243-3dd4-4a8d-8c0d-dd76da1f02a5">Not started</Status>
-    <MediaServiceKeyPoints xmlns="71af3243-3dd4-4a8d-8c0d-dd76da1f02a5" xsi:nil="true"/>
-  </documentManagement>
-</p:properties>
-</file>
-
-<file path=customXml/item2.xml><?xml version="1.0" encoding="utf-8"?>
 <ct:contentTypeSchema xmlns:ct="http://schemas.microsoft.com/office/2006/metadata/contentType" xmlns:ma="http://schemas.microsoft.com/office/2006/metadata/properties/metaAttributes" ct:_="" ma:_="" ma:contentTypeName="Document" ma:contentTypeID="0x01010079F111ED35F8CC479449609E8A0923A6" ma:contentTypeVersion="12" ma:contentTypeDescription="Create a new document." ma:contentTypeScope="" ma:versionID="fa6e671f1cd7e4d96ff9652be322dd5e">
   <xsd:schema xmlns:xsd="http://www.w3.org/2001/XMLSchema" xmlns:xs="http://www.w3.org/2001/XMLSchema" xmlns:p="http://schemas.microsoft.com/office/2006/metadata/properties" xmlns:ns2="71af3243-3dd4-4a8d-8c0d-dd76da1f02a5" xmlns:ns3="16c05727-aa75-4e4a-9b5f-8a80a1165891" targetNamespace="http://schemas.microsoft.com/office/2006/metadata/properties" ma:root="true" ma:fieldsID="4e2496f70b101db0b8013f30a071bbf7" ns2:_="" ns3:_="">
     <xsd:import namespace="71af3243-3dd4-4a8d-8c0d-dd76da1f02a5"/>
@@ -12224,6 +12243,15 @@
 </ct:contentTypeSchema>
 </file>
 
+<file path=customXml/item2.xml><?xml version="1.0" encoding="utf-8"?>
+<p:properties xmlns:p="http://schemas.microsoft.com/office/2006/metadata/properties" xmlns:xsi="http://www.w3.org/2001/XMLSchema-instance" xmlns:pc="http://schemas.microsoft.com/office/infopath/2007/PartnerControls">
+  <documentManagement>
+    <Status xmlns="71af3243-3dd4-4a8d-8c0d-dd76da1f02a5">Not started</Status>
+    <MediaServiceKeyPoints xmlns="71af3243-3dd4-4a8d-8c0d-dd76da1f02a5" xsi:nil="true"/>
+  </documentManagement>
+</p:properties>
+</file>
+
 <file path=customXml/item3.xml><?xml version="1.0" encoding="utf-8"?>
 <?mso-contentType ?>
 <FormTemplates xmlns="http://schemas.microsoft.com/sharepoint/v3/contenttype/forms">
@@ -12234,16 +12262,6 @@
 </file>
 
 <file path=customXml/itemProps1.xml><?xml version="1.0" encoding="utf-8"?>
-<ds:datastoreItem xmlns:ds="http://schemas.openxmlformats.org/officeDocument/2006/customXml" ds:itemID="{473E1B92-02B3-4FC3-8DE4-FAE462CE316F}">
-  <ds:schemaRefs>
-    <ds:schemaRef ds:uri="http://schemas.microsoft.com/office/2006/metadata/properties"/>
-    <ds:schemaRef ds:uri="http://schemas.microsoft.com/office/infopath/2007/PartnerControls"/>
-    <ds:schemaRef ds:uri="71af3243-3dd4-4a8d-8c0d-dd76da1f02a5"/>
-  </ds:schemaRefs>
-</ds:datastoreItem>
-</file>
-
-<file path=customXml/itemProps2.xml><?xml version="1.0" encoding="utf-8"?>
 <ds:datastoreItem xmlns:ds="http://schemas.openxmlformats.org/officeDocument/2006/customXml" ds:itemID="{CAC1FA21-0704-45B8-A2C2-B71E5CB0EF1A}">
   <ds:schemaRefs>
     <ds:schemaRef ds:uri="http://schemas.microsoft.com/office/2006/metadata/contentType"/>
@@ -12262,6 +12280,16 @@
 </ds:datastoreItem>
 </file>
 
+<file path=customXml/itemProps2.xml><?xml version="1.0" encoding="utf-8"?>
+<ds:datastoreItem xmlns:ds="http://schemas.openxmlformats.org/officeDocument/2006/customXml" ds:itemID="{473E1B92-02B3-4FC3-8DE4-FAE462CE316F}">
+  <ds:schemaRefs>
+    <ds:schemaRef ds:uri="http://schemas.microsoft.com/office/2006/metadata/properties"/>
+    <ds:schemaRef ds:uri="http://schemas.microsoft.com/office/infopath/2007/PartnerControls"/>
+    <ds:schemaRef ds:uri="71af3243-3dd4-4a8d-8c0d-dd76da1f02a5"/>
+  </ds:schemaRefs>
+</ds:datastoreItem>
+</file>
+
 <file path=customXml/itemProps3.xml><?xml version="1.0" encoding="utf-8"?>
 <ds:datastoreItem xmlns:ds="http://schemas.openxmlformats.org/officeDocument/2006/customXml" ds:itemID="{1E6E14A6-9BF9-4BA9-A90A-5D24EDD49C71}">
   <ds:schemaRefs>

</xml_diff>